<commit_message>
Modified event loop graphic and prototype doc
</commit_message>
<xml_diff>
--- a/thisAndPrototypes/prototype.docx
+++ b/thisAndPrototypes/prototype.docx
@@ -84,6 +84,1423 @@
             </a:graphic>
           </wp:inline>
         </w:drawing>
+      </w:r>
+    </w:p>
+    <w:p/>
+    <w:p>
+      <w:pPr>
+        <w:shd w:val="clear" w:color="auto" w:fill="FFFFFF"/>
+        <w:spacing w:after="180" w:line="240" w:lineRule="auto"/>
+        <w:rPr>
+          <w:rFonts w:ascii="Segoe UI" w:eastAsia="Times New Roman" w:hAnsi="Segoe UI" w:cs="Segoe UI"/>
+          <w:color w:val="333333"/>
+          <w:sz w:val="24"/>
+          <w:szCs w:val="24"/>
+          <w:lang w:val="ru-RU"/>
+        </w:rPr>
+      </w:pPr>
+      <w:r>
+        <w:rPr>
+          <w:rFonts w:ascii="Segoe UI" w:eastAsia="Times New Roman" w:hAnsi="Segoe UI" w:cs="Segoe UI"/>
+          <w:b/>
+          <w:bCs/>
+          <w:color w:val="333333"/>
+          <w:sz w:val="24"/>
+          <w:szCs w:val="24"/>
+          <w:lang w:val="ru-RU"/>
+        </w:rPr>
+        <w:lastRenderedPageBreak/>
+        <w:t>При создании объекта через</w:t>
+      </w:r>
+      <w:r>
+        <w:rPr>
+          <w:rFonts w:ascii="Segoe UI" w:eastAsia="Times New Roman" w:hAnsi="Segoe UI" w:cs="Segoe UI"/>
+          <w:b/>
+          <w:bCs/>
+          <w:color w:val="333333"/>
+          <w:sz w:val="24"/>
+          <w:szCs w:val="24"/>
+        </w:rPr>
+        <w:t> </w:t>
+      </w:r>
+      <w:r>
+        <w:rPr>
+          <w:rFonts w:ascii="Consolas" w:eastAsia="Times New Roman" w:hAnsi="Consolas" w:cs="Courier New"/>
+          <w:b/>
+          <w:bCs/>
+          <w:color w:val="333333"/>
+          <w:sz w:val="20"/>
+          <w:szCs w:val="20"/>
+          <w:shd w:val="clear" w:color="auto" w:fill="F5F2F0"/>
+        </w:rPr>
+        <w:t>new</w:t>
+      </w:r>
+      <w:r>
+        <w:rPr>
+          <w:rFonts w:ascii="Segoe UI" w:eastAsia="Times New Roman" w:hAnsi="Segoe UI" w:cs="Segoe UI"/>
+          <w:b/>
+          <w:bCs/>
+          <w:color w:val="333333"/>
+          <w:sz w:val="24"/>
+          <w:szCs w:val="24"/>
+          <w:lang w:val="ru-RU"/>
+        </w:rPr>
+        <w:t>, в его прототип</w:t>
+      </w:r>
+      <w:r>
+        <w:rPr>
+          <w:rFonts w:ascii="Segoe UI" w:eastAsia="Times New Roman" w:hAnsi="Segoe UI" w:cs="Segoe UI"/>
+          <w:b/>
+          <w:bCs/>
+          <w:color w:val="333333"/>
+          <w:sz w:val="24"/>
+          <w:szCs w:val="24"/>
+        </w:rPr>
+        <w:t> </w:t>
+      </w:r>
+      <w:r>
+        <w:rPr>
+          <w:rFonts w:ascii="Consolas" w:eastAsia="Times New Roman" w:hAnsi="Consolas" w:cs="Courier New"/>
+          <w:b/>
+          <w:bCs/>
+          <w:color w:val="333333"/>
+          <w:sz w:val="20"/>
+          <w:szCs w:val="20"/>
+          <w:shd w:val="clear" w:color="auto" w:fill="F5F2F0"/>
+          <w:lang w:val="ru-RU"/>
+        </w:rPr>
+        <w:t>__</w:t>
+      </w:r>
+      <w:r>
+        <w:rPr>
+          <w:rFonts w:ascii="Consolas" w:eastAsia="Times New Roman" w:hAnsi="Consolas" w:cs="Courier New"/>
+          <w:b/>
+          <w:bCs/>
+          <w:color w:val="333333"/>
+          <w:sz w:val="20"/>
+          <w:szCs w:val="20"/>
+          <w:shd w:val="clear" w:color="auto" w:fill="F5F2F0"/>
+        </w:rPr>
+        <w:t>proto</w:t>
+      </w:r>
+      <w:r>
+        <w:rPr>
+          <w:rFonts w:ascii="Consolas" w:eastAsia="Times New Roman" w:hAnsi="Consolas" w:cs="Courier New"/>
+          <w:b/>
+          <w:bCs/>
+          <w:color w:val="333333"/>
+          <w:sz w:val="20"/>
+          <w:szCs w:val="20"/>
+          <w:shd w:val="clear" w:color="auto" w:fill="F5F2F0"/>
+          <w:lang w:val="ru-RU"/>
+        </w:rPr>
+        <w:t>__</w:t>
+      </w:r>
+      <w:r>
+        <w:rPr>
+          <w:rFonts w:ascii="Segoe UI" w:eastAsia="Times New Roman" w:hAnsi="Segoe UI" w:cs="Segoe UI"/>
+          <w:b/>
+          <w:bCs/>
+          <w:color w:val="333333"/>
+          <w:sz w:val="24"/>
+          <w:szCs w:val="24"/>
+        </w:rPr>
+        <w:t> </w:t>
+      </w:r>
+      <w:r>
+        <w:rPr>
+          <w:rFonts w:ascii="Segoe UI" w:eastAsia="Times New Roman" w:hAnsi="Segoe UI" w:cs="Segoe UI"/>
+          <w:b/>
+          <w:bCs/>
+          <w:color w:val="333333"/>
+          <w:sz w:val="24"/>
+          <w:szCs w:val="24"/>
+          <w:lang w:val="ru-RU"/>
+        </w:rPr>
+        <w:t>записывается ссылка из</w:t>
+      </w:r>
+      <w:r>
+        <w:rPr>
+          <w:rFonts w:ascii="Segoe UI" w:eastAsia="Times New Roman" w:hAnsi="Segoe UI" w:cs="Segoe UI"/>
+          <w:b/>
+          <w:bCs/>
+          <w:color w:val="333333"/>
+          <w:sz w:val="24"/>
+          <w:szCs w:val="24"/>
+        </w:rPr>
+        <w:t> </w:t>
+      </w:r>
+      <w:r>
+        <w:rPr>
+          <w:rFonts w:ascii="Consolas" w:eastAsia="Times New Roman" w:hAnsi="Consolas" w:cs="Courier New"/>
+          <w:b/>
+          <w:bCs/>
+          <w:color w:val="333333"/>
+          <w:sz w:val="20"/>
+          <w:szCs w:val="20"/>
+          <w:shd w:val="clear" w:color="auto" w:fill="F5F2F0"/>
+        </w:rPr>
+        <w:t>prototype</w:t>
+      </w:r>
+      <w:r>
+        <w:rPr>
+          <w:rFonts w:ascii="Segoe UI" w:eastAsia="Times New Roman" w:hAnsi="Segoe UI" w:cs="Segoe UI"/>
+          <w:b/>
+          <w:bCs/>
+          <w:color w:val="333333"/>
+          <w:sz w:val="24"/>
+          <w:szCs w:val="24"/>
+        </w:rPr>
+        <w:t> </w:t>
+      </w:r>
+      <w:r>
+        <w:rPr>
+          <w:rFonts w:ascii="Segoe UI" w:eastAsia="Times New Roman" w:hAnsi="Segoe UI" w:cs="Segoe UI"/>
+          <w:b/>
+          <w:bCs/>
+          <w:color w:val="333333"/>
+          <w:sz w:val="24"/>
+          <w:szCs w:val="24"/>
+          <w:lang w:val="ru-RU"/>
+        </w:rPr>
+        <w:t>функции-конструктора.</w:t>
+      </w:r>
+    </w:p>
+    <w:p>
+      <w:pPr>
+        <w:shd w:val="clear" w:color="auto" w:fill="FFFFFF"/>
+        <w:spacing w:after="180" w:line="240" w:lineRule="auto"/>
+        <w:rPr>
+          <w:rFonts w:ascii="Segoe UI" w:eastAsia="Times New Roman" w:hAnsi="Segoe UI" w:cs="Segoe UI"/>
+          <w:color w:val="333333"/>
+          <w:sz w:val="24"/>
+          <w:szCs w:val="24"/>
+          <w:lang w:val="ru-RU"/>
+        </w:rPr>
+      </w:pPr>
+      <w:r>
+        <w:rPr>
+          <w:rFonts w:ascii="Segoe UI" w:eastAsia="Times New Roman" w:hAnsi="Segoe UI" w:cs="Segoe UI"/>
+          <w:color w:val="333333"/>
+          <w:sz w:val="24"/>
+          <w:szCs w:val="24"/>
+          <w:lang w:val="ru-RU"/>
+        </w:rPr>
+        <w:t>Например, код ниже полностью аналогичен предыдущему, но работает всегда и везде:</w:t>
+      </w:r>
+    </w:p>
+    <w:p>
+      <w:pPr>
+        <w:shd w:val="clear" w:color="auto" w:fill="F5F2F0"/>
+        <w:tabs>
+          <w:tab w:val="left" w:pos="916"/>
+          <w:tab w:val="left" w:pos="1832"/>
+          <w:tab w:val="left" w:pos="2748"/>
+          <w:tab w:val="left" w:pos="3664"/>
+          <w:tab w:val="left" w:pos="4580"/>
+          <w:tab w:val="left" w:pos="5496"/>
+          <w:tab w:val="left" w:pos="6412"/>
+          <w:tab w:val="left" w:pos="7328"/>
+          <w:tab w:val="left" w:pos="8244"/>
+          <w:tab w:val="left" w:pos="9160"/>
+          <w:tab w:val="left" w:pos="10076"/>
+          <w:tab w:val="left" w:pos="10992"/>
+          <w:tab w:val="left" w:pos="11908"/>
+          <w:tab w:val="left" w:pos="12824"/>
+          <w:tab w:val="left" w:pos="13740"/>
+          <w:tab w:val="left" w:pos="14656"/>
+        </w:tabs>
+        <w:spacing w:after="0" w:line="330" w:lineRule="atLeast"/>
+        <w:rPr>
+          <w:rFonts w:ascii="Consolas" w:eastAsia="Times New Roman" w:hAnsi="Consolas" w:cs="Courier New"/>
+          <w:color w:val="333333"/>
+          <w:sz w:val="24"/>
+          <w:szCs w:val="24"/>
+        </w:rPr>
+      </w:pPr>
+      <w:r>
+        <w:rPr>
+          <w:rFonts w:ascii="Consolas" w:eastAsia="Times New Roman" w:hAnsi="Consolas" w:cs="Courier New"/>
+          <w:color w:val="0077AA"/>
+          <w:sz w:val="24"/>
+          <w:szCs w:val="24"/>
+        </w:rPr>
+        <w:t>var</w:t>
+      </w:r>
+      <w:r>
+        <w:rPr>
+          <w:rFonts w:ascii="Consolas" w:eastAsia="Times New Roman" w:hAnsi="Consolas" w:cs="Courier New"/>
+          <w:color w:val="333333"/>
+          <w:sz w:val="24"/>
+          <w:szCs w:val="24"/>
+        </w:rPr>
+        <w:t xml:space="preserve"> animal </w:t>
+      </w:r>
+      <w:r>
+        <w:rPr>
+          <w:rFonts w:ascii="Consolas" w:eastAsia="Times New Roman" w:hAnsi="Consolas" w:cs="Courier New"/>
+          <w:color w:val="A67F59"/>
+          <w:sz w:val="24"/>
+          <w:szCs w:val="24"/>
+        </w:rPr>
+        <w:t>=</w:t>
+      </w:r>
+      <w:r>
+        <w:rPr>
+          <w:rFonts w:ascii="Consolas" w:eastAsia="Times New Roman" w:hAnsi="Consolas" w:cs="Courier New"/>
+          <w:color w:val="333333"/>
+          <w:sz w:val="24"/>
+          <w:szCs w:val="24"/>
+        </w:rPr>
+        <w:t xml:space="preserve"> </w:t>
+      </w:r>
+      <w:r>
+        <w:rPr>
+          <w:rFonts w:ascii="Consolas" w:eastAsia="Times New Roman" w:hAnsi="Consolas" w:cs="Courier New"/>
+          <w:color w:val="999999"/>
+          <w:sz w:val="24"/>
+          <w:szCs w:val="24"/>
+        </w:rPr>
+        <w:t>{</w:t>
+      </w:r>
+    </w:p>
+    <w:p>
+      <w:pPr>
+        <w:shd w:val="clear" w:color="auto" w:fill="F5F2F0"/>
+        <w:tabs>
+          <w:tab w:val="left" w:pos="916"/>
+          <w:tab w:val="left" w:pos="1832"/>
+          <w:tab w:val="left" w:pos="2748"/>
+          <w:tab w:val="left" w:pos="3664"/>
+          <w:tab w:val="left" w:pos="4580"/>
+          <w:tab w:val="left" w:pos="5496"/>
+          <w:tab w:val="left" w:pos="6412"/>
+          <w:tab w:val="left" w:pos="7328"/>
+          <w:tab w:val="left" w:pos="8244"/>
+          <w:tab w:val="left" w:pos="9160"/>
+          <w:tab w:val="left" w:pos="10076"/>
+          <w:tab w:val="left" w:pos="10992"/>
+          <w:tab w:val="left" w:pos="11908"/>
+          <w:tab w:val="left" w:pos="12824"/>
+          <w:tab w:val="left" w:pos="13740"/>
+          <w:tab w:val="left" w:pos="14656"/>
+        </w:tabs>
+        <w:spacing w:after="0" w:line="330" w:lineRule="atLeast"/>
+        <w:rPr>
+          <w:rFonts w:ascii="Consolas" w:eastAsia="Times New Roman" w:hAnsi="Consolas" w:cs="Courier New"/>
+          <w:color w:val="333333"/>
+          <w:sz w:val="24"/>
+          <w:szCs w:val="24"/>
+        </w:rPr>
+      </w:pPr>
+      <w:r>
+        <w:rPr>
+          <w:rFonts w:ascii="Consolas" w:eastAsia="Times New Roman" w:hAnsi="Consolas" w:cs="Courier New"/>
+          <w:color w:val="333333"/>
+          <w:sz w:val="24"/>
+          <w:szCs w:val="24"/>
+        </w:rPr>
+        <w:t xml:space="preserve">  eats</w:t>
+      </w:r>
+      <w:r>
+        <w:rPr>
+          <w:rFonts w:ascii="Consolas" w:eastAsia="Times New Roman" w:hAnsi="Consolas" w:cs="Courier New"/>
+          <w:color w:val="999999"/>
+          <w:sz w:val="24"/>
+          <w:szCs w:val="24"/>
+        </w:rPr>
+        <w:t>:</w:t>
+      </w:r>
+      <w:r>
+        <w:rPr>
+          <w:rFonts w:ascii="Consolas" w:eastAsia="Times New Roman" w:hAnsi="Consolas" w:cs="Courier New"/>
+          <w:color w:val="333333"/>
+          <w:sz w:val="24"/>
+          <w:szCs w:val="24"/>
+        </w:rPr>
+        <w:t xml:space="preserve"> </w:t>
+      </w:r>
+      <w:r>
+        <w:rPr>
+          <w:rFonts w:ascii="Consolas" w:eastAsia="Times New Roman" w:hAnsi="Consolas" w:cs="Courier New"/>
+          <w:color w:val="990055"/>
+          <w:sz w:val="24"/>
+          <w:szCs w:val="24"/>
+        </w:rPr>
+        <w:t>true</w:t>
+      </w:r>
+    </w:p>
+    <w:p>
+      <w:pPr>
+        <w:shd w:val="clear" w:color="auto" w:fill="F5F2F0"/>
+        <w:tabs>
+          <w:tab w:val="left" w:pos="916"/>
+          <w:tab w:val="left" w:pos="1832"/>
+          <w:tab w:val="left" w:pos="2748"/>
+          <w:tab w:val="left" w:pos="3664"/>
+          <w:tab w:val="left" w:pos="4580"/>
+          <w:tab w:val="left" w:pos="5496"/>
+          <w:tab w:val="left" w:pos="6412"/>
+          <w:tab w:val="left" w:pos="7328"/>
+          <w:tab w:val="left" w:pos="8244"/>
+          <w:tab w:val="left" w:pos="9160"/>
+          <w:tab w:val="left" w:pos="10076"/>
+          <w:tab w:val="left" w:pos="10992"/>
+          <w:tab w:val="left" w:pos="11908"/>
+          <w:tab w:val="left" w:pos="12824"/>
+          <w:tab w:val="left" w:pos="13740"/>
+          <w:tab w:val="left" w:pos="14656"/>
+        </w:tabs>
+        <w:spacing w:after="0" w:line="330" w:lineRule="atLeast"/>
+        <w:rPr>
+          <w:rFonts w:ascii="Consolas" w:eastAsia="Times New Roman" w:hAnsi="Consolas" w:cs="Courier New"/>
+          <w:color w:val="333333"/>
+          <w:sz w:val="24"/>
+          <w:szCs w:val="24"/>
+        </w:rPr>
+      </w:pPr>
+      <w:r>
+        <w:rPr>
+          <w:rFonts w:ascii="Consolas" w:eastAsia="Times New Roman" w:hAnsi="Consolas" w:cs="Courier New"/>
+          <w:color w:val="999999"/>
+          <w:sz w:val="24"/>
+          <w:szCs w:val="24"/>
+        </w:rPr>
+        <w:t>};</w:t>
+      </w:r>
+    </w:p>
+    <w:p>
+      <w:pPr>
+        <w:shd w:val="clear" w:color="auto" w:fill="F5F2F0"/>
+        <w:tabs>
+          <w:tab w:val="left" w:pos="916"/>
+          <w:tab w:val="left" w:pos="1832"/>
+          <w:tab w:val="left" w:pos="2748"/>
+          <w:tab w:val="left" w:pos="3664"/>
+          <w:tab w:val="left" w:pos="4580"/>
+          <w:tab w:val="left" w:pos="5496"/>
+          <w:tab w:val="left" w:pos="6412"/>
+          <w:tab w:val="left" w:pos="7328"/>
+          <w:tab w:val="left" w:pos="8244"/>
+          <w:tab w:val="left" w:pos="9160"/>
+          <w:tab w:val="left" w:pos="10076"/>
+          <w:tab w:val="left" w:pos="10992"/>
+          <w:tab w:val="left" w:pos="11908"/>
+          <w:tab w:val="left" w:pos="12824"/>
+          <w:tab w:val="left" w:pos="13740"/>
+          <w:tab w:val="left" w:pos="14656"/>
+        </w:tabs>
+        <w:spacing w:after="0" w:line="330" w:lineRule="atLeast"/>
+        <w:rPr>
+          <w:rFonts w:ascii="Consolas" w:eastAsia="Times New Roman" w:hAnsi="Consolas" w:cs="Courier New"/>
+          <w:color w:val="333333"/>
+          <w:sz w:val="24"/>
+          <w:szCs w:val="24"/>
+        </w:rPr>
+      </w:pPr>
+    </w:p>
+    <w:p>
+      <w:pPr>
+        <w:shd w:val="clear" w:color="auto" w:fill="F5F2F0"/>
+        <w:tabs>
+          <w:tab w:val="left" w:pos="916"/>
+          <w:tab w:val="left" w:pos="1832"/>
+          <w:tab w:val="left" w:pos="2748"/>
+          <w:tab w:val="left" w:pos="3664"/>
+          <w:tab w:val="left" w:pos="4580"/>
+          <w:tab w:val="left" w:pos="5496"/>
+          <w:tab w:val="left" w:pos="6412"/>
+          <w:tab w:val="left" w:pos="7328"/>
+          <w:tab w:val="left" w:pos="8244"/>
+          <w:tab w:val="left" w:pos="9160"/>
+          <w:tab w:val="left" w:pos="10076"/>
+          <w:tab w:val="left" w:pos="10992"/>
+          <w:tab w:val="left" w:pos="11908"/>
+          <w:tab w:val="left" w:pos="12824"/>
+          <w:tab w:val="left" w:pos="13740"/>
+          <w:tab w:val="left" w:pos="14656"/>
+        </w:tabs>
+        <w:spacing w:after="0" w:line="330" w:lineRule="atLeast"/>
+        <w:rPr>
+          <w:rFonts w:ascii="Consolas" w:eastAsia="Times New Roman" w:hAnsi="Consolas" w:cs="Courier New"/>
+          <w:color w:val="333333"/>
+          <w:sz w:val="24"/>
+          <w:szCs w:val="24"/>
+        </w:rPr>
+      </w:pPr>
+      <w:r>
+        <w:rPr>
+          <w:rFonts w:ascii="Consolas" w:eastAsia="Times New Roman" w:hAnsi="Consolas" w:cs="Courier New"/>
+          <w:color w:val="0077AA"/>
+          <w:sz w:val="24"/>
+          <w:szCs w:val="24"/>
+        </w:rPr>
+        <w:t>function</w:t>
+      </w:r>
+      <w:r>
+        <w:rPr>
+          <w:rFonts w:ascii="Consolas" w:eastAsia="Times New Roman" w:hAnsi="Consolas" w:cs="Courier New"/>
+          <w:color w:val="333333"/>
+          <w:sz w:val="24"/>
+          <w:szCs w:val="24"/>
+        </w:rPr>
+        <w:t xml:space="preserve"> Rabbit</w:t>
+      </w:r>
+      <w:r>
+        <w:rPr>
+          <w:rFonts w:ascii="Consolas" w:eastAsia="Times New Roman" w:hAnsi="Consolas" w:cs="Courier New"/>
+          <w:color w:val="999999"/>
+          <w:sz w:val="24"/>
+          <w:szCs w:val="24"/>
+        </w:rPr>
+        <w:t>(</w:t>
+      </w:r>
+      <w:r>
+        <w:rPr>
+          <w:rFonts w:ascii="Consolas" w:eastAsia="Times New Roman" w:hAnsi="Consolas" w:cs="Courier New"/>
+          <w:color w:val="333333"/>
+          <w:sz w:val="24"/>
+          <w:szCs w:val="24"/>
+        </w:rPr>
+        <w:t>name</w:t>
+      </w:r>
+      <w:r>
+        <w:rPr>
+          <w:rFonts w:ascii="Consolas" w:eastAsia="Times New Roman" w:hAnsi="Consolas" w:cs="Courier New"/>
+          <w:color w:val="999999"/>
+          <w:sz w:val="24"/>
+          <w:szCs w:val="24"/>
+        </w:rPr>
+        <w:t>)</w:t>
+      </w:r>
+      <w:r>
+        <w:rPr>
+          <w:rFonts w:ascii="Consolas" w:eastAsia="Times New Roman" w:hAnsi="Consolas" w:cs="Courier New"/>
+          <w:color w:val="333333"/>
+          <w:sz w:val="24"/>
+          <w:szCs w:val="24"/>
+        </w:rPr>
+        <w:t xml:space="preserve"> </w:t>
+      </w:r>
+      <w:r>
+        <w:rPr>
+          <w:rFonts w:ascii="Consolas" w:eastAsia="Times New Roman" w:hAnsi="Consolas" w:cs="Courier New"/>
+          <w:color w:val="999999"/>
+          <w:sz w:val="24"/>
+          <w:szCs w:val="24"/>
+        </w:rPr>
+        <w:t>{</w:t>
+      </w:r>
+    </w:p>
+    <w:p>
+      <w:pPr>
+        <w:shd w:val="clear" w:color="auto" w:fill="F5F2F0"/>
+        <w:tabs>
+          <w:tab w:val="left" w:pos="916"/>
+          <w:tab w:val="left" w:pos="1832"/>
+          <w:tab w:val="left" w:pos="2748"/>
+          <w:tab w:val="left" w:pos="3664"/>
+          <w:tab w:val="left" w:pos="4580"/>
+          <w:tab w:val="left" w:pos="5496"/>
+          <w:tab w:val="left" w:pos="6412"/>
+          <w:tab w:val="left" w:pos="7328"/>
+          <w:tab w:val="left" w:pos="8244"/>
+          <w:tab w:val="left" w:pos="9160"/>
+          <w:tab w:val="left" w:pos="10076"/>
+          <w:tab w:val="left" w:pos="10992"/>
+          <w:tab w:val="left" w:pos="11908"/>
+          <w:tab w:val="left" w:pos="12824"/>
+          <w:tab w:val="left" w:pos="13740"/>
+          <w:tab w:val="left" w:pos="14656"/>
+        </w:tabs>
+        <w:spacing w:after="0" w:line="330" w:lineRule="atLeast"/>
+        <w:rPr>
+          <w:rFonts w:ascii="Consolas" w:eastAsia="Times New Roman" w:hAnsi="Consolas" w:cs="Courier New"/>
+          <w:color w:val="333333"/>
+          <w:sz w:val="24"/>
+          <w:szCs w:val="24"/>
+        </w:rPr>
+      </w:pPr>
+      <w:r>
+        <w:rPr>
+          <w:rFonts w:ascii="Consolas" w:eastAsia="Times New Roman" w:hAnsi="Consolas" w:cs="Courier New"/>
+          <w:color w:val="333333"/>
+          <w:sz w:val="24"/>
+          <w:szCs w:val="24"/>
+        </w:rPr>
+        <w:t xml:space="preserve">  </w:t>
+      </w:r>
+      <w:r>
+        <w:rPr>
+          <w:rFonts w:ascii="Consolas" w:eastAsia="Times New Roman" w:hAnsi="Consolas" w:cs="Courier New"/>
+          <w:color w:val="0077AA"/>
+          <w:sz w:val="24"/>
+          <w:szCs w:val="24"/>
+        </w:rPr>
+        <w:t>this</w:t>
+      </w:r>
+      <w:r>
+        <w:rPr>
+          <w:rFonts w:ascii="Consolas" w:eastAsia="Times New Roman" w:hAnsi="Consolas" w:cs="Courier New"/>
+          <w:color w:val="999999"/>
+          <w:sz w:val="24"/>
+          <w:szCs w:val="24"/>
+        </w:rPr>
+        <w:t>.</w:t>
+      </w:r>
+      <w:r>
+        <w:rPr>
+          <w:rFonts w:ascii="Consolas" w:eastAsia="Times New Roman" w:hAnsi="Consolas" w:cs="Courier New"/>
+          <w:color w:val="333333"/>
+          <w:sz w:val="24"/>
+          <w:szCs w:val="24"/>
+        </w:rPr>
+        <w:t xml:space="preserve">name </w:t>
+      </w:r>
+      <w:r>
+        <w:rPr>
+          <w:rFonts w:ascii="Consolas" w:eastAsia="Times New Roman" w:hAnsi="Consolas" w:cs="Courier New"/>
+          <w:color w:val="A67F59"/>
+          <w:sz w:val="24"/>
+          <w:szCs w:val="24"/>
+        </w:rPr>
+        <w:t>=</w:t>
+      </w:r>
+      <w:r>
+        <w:rPr>
+          <w:rFonts w:ascii="Consolas" w:eastAsia="Times New Roman" w:hAnsi="Consolas" w:cs="Courier New"/>
+          <w:color w:val="333333"/>
+          <w:sz w:val="24"/>
+          <w:szCs w:val="24"/>
+        </w:rPr>
+        <w:t xml:space="preserve"> name</w:t>
+      </w:r>
+      <w:r>
+        <w:rPr>
+          <w:rFonts w:ascii="Consolas" w:eastAsia="Times New Roman" w:hAnsi="Consolas" w:cs="Courier New"/>
+          <w:color w:val="999999"/>
+          <w:sz w:val="24"/>
+          <w:szCs w:val="24"/>
+        </w:rPr>
+        <w:t>;</w:t>
+      </w:r>
+    </w:p>
+    <w:p>
+      <w:pPr>
+        <w:shd w:val="clear" w:color="auto" w:fill="F5F2F0"/>
+        <w:tabs>
+          <w:tab w:val="left" w:pos="916"/>
+          <w:tab w:val="left" w:pos="1832"/>
+          <w:tab w:val="left" w:pos="2748"/>
+          <w:tab w:val="left" w:pos="3664"/>
+          <w:tab w:val="left" w:pos="4580"/>
+          <w:tab w:val="left" w:pos="5496"/>
+          <w:tab w:val="left" w:pos="6412"/>
+          <w:tab w:val="left" w:pos="7328"/>
+          <w:tab w:val="left" w:pos="8244"/>
+          <w:tab w:val="left" w:pos="9160"/>
+          <w:tab w:val="left" w:pos="10076"/>
+          <w:tab w:val="left" w:pos="10992"/>
+          <w:tab w:val="left" w:pos="11908"/>
+          <w:tab w:val="left" w:pos="12824"/>
+          <w:tab w:val="left" w:pos="13740"/>
+          <w:tab w:val="left" w:pos="14656"/>
+        </w:tabs>
+        <w:spacing w:after="0" w:line="330" w:lineRule="atLeast"/>
+        <w:rPr>
+          <w:rFonts w:ascii="Consolas" w:eastAsia="Times New Roman" w:hAnsi="Consolas" w:cs="Courier New"/>
+          <w:color w:val="333333"/>
+          <w:sz w:val="24"/>
+          <w:szCs w:val="24"/>
+        </w:rPr>
+      </w:pPr>
+      <w:r>
+        <w:rPr>
+          <w:rFonts w:ascii="Consolas" w:eastAsia="Times New Roman" w:hAnsi="Consolas" w:cs="Courier New"/>
+          <w:color w:val="999999"/>
+          <w:sz w:val="24"/>
+          <w:szCs w:val="24"/>
+        </w:rPr>
+        <w:t>}</w:t>
+      </w:r>
+    </w:p>
+    <w:p>
+      <w:pPr>
+        <w:shd w:val="clear" w:color="auto" w:fill="F5F2F0"/>
+        <w:tabs>
+          <w:tab w:val="left" w:pos="916"/>
+          <w:tab w:val="left" w:pos="1832"/>
+          <w:tab w:val="left" w:pos="2748"/>
+          <w:tab w:val="left" w:pos="3664"/>
+          <w:tab w:val="left" w:pos="4580"/>
+          <w:tab w:val="left" w:pos="5496"/>
+          <w:tab w:val="left" w:pos="6412"/>
+          <w:tab w:val="left" w:pos="7328"/>
+          <w:tab w:val="left" w:pos="8244"/>
+          <w:tab w:val="left" w:pos="9160"/>
+          <w:tab w:val="left" w:pos="10076"/>
+          <w:tab w:val="left" w:pos="10992"/>
+          <w:tab w:val="left" w:pos="11908"/>
+          <w:tab w:val="left" w:pos="12824"/>
+          <w:tab w:val="left" w:pos="13740"/>
+          <w:tab w:val="left" w:pos="14656"/>
+        </w:tabs>
+        <w:spacing w:after="0" w:line="330" w:lineRule="atLeast"/>
+        <w:rPr>
+          <w:rFonts w:ascii="Consolas" w:eastAsia="Times New Roman" w:hAnsi="Consolas" w:cs="Courier New"/>
+          <w:color w:val="333333"/>
+          <w:sz w:val="24"/>
+          <w:szCs w:val="24"/>
+        </w:rPr>
+      </w:pPr>
+    </w:p>
+    <w:p>
+      <w:pPr>
+        <w:shd w:val="clear" w:color="auto" w:fill="F5F2F0"/>
+        <w:tabs>
+          <w:tab w:val="left" w:pos="916"/>
+          <w:tab w:val="left" w:pos="1832"/>
+          <w:tab w:val="left" w:pos="2748"/>
+          <w:tab w:val="left" w:pos="3664"/>
+          <w:tab w:val="left" w:pos="4580"/>
+          <w:tab w:val="left" w:pos="5496"/>
+          <w:tab w:val="left" w:pos="6412"/>
+          <w:tab w:val="left" w:pos="7328"/>
+          <w:tab w:val="left" w:pos="8244"/>
+          <w:tab w:val="left" w:pos="9160"/>
+          <w:tab w:val="left" w:pos="10076"/>
+          <w:tab w:val="left" w:pos="10992"/>
+          <w:tab w:val="left" w:pos="11908"/>
+          <w:tab w:val="left" w:pos="12824"/>
+          <w:tab w:val="left" w:pos="13740"/>
+          <w:tab w:val="left" w:pos="14656"/>
+        </w:tabs>
+        <w:spacing w:after="0" w:line="330" w:lineRule="atLeast"/>
+        <w:rPr>
+          <w:rFonts w:ascii="Consolas" w:eastAsia="Times New Roman" w:hAnsi="Consolas" w:cs="Courier New"/>
+          <w:color w:val="333333"/>
+          <w:sz w:val="24"/>
+          <w:szCs w:val="24"/>
+        </w:rPr>
+      </w:pPr>
+      <w:r>
+        <w:rPr>
+          <w:rFonts w:ascii="Consolas" w:eastAsia="Times New Roman" w:hAnsi="Consolas" w:cs="Courier New"/>
+          <w:color w:val="333333"/>
+          <w:sz w:val="24"/>
+          <w:szCs w:val="24"/>
+          <w:shd w:val="clear" w:color="auto" w:fill="F5E7C6"/>
+        </w:rPr>
+        <w:t>Rabbit</w:t>
+      </w:r>
+      <w:r>
+        <w:rPr>
+          <w:rFonts w:ascii="Consolas" w:eastAsia="Times New Roman" w:hAnsi="Consolas" w:cs="Courier New"/>
+          <w:color w:val="999999"/>
+          <w:sz w:val="24"/>
+          <w:szCs w:val="24"/>
+          <w:shd w:val="clear" w:color="auto" w:fill="F5E7C6"/>
+        </w:rPr>
+        <w:t>.</w:t>
+      </w:r>
+      <w:r>
+        <w:rPr>
+          <w:rFonts w:ascii="Consolas" w:eastAsia="Times New Roman" w:hAnsi="Consolas" w:cs="Courier New"/>
+          <w:color w:val="333333"/>
+          <w:sz w:val="24"/>
+          <w:szCs w:val="24"/>
+          <w:shd w:val="clear" w:color="auto" w:fill="F5E7C6"/>
+        </w:rPr>
+        <w:t xml:space="preserve">prototype </w:t>
+      </w:r>
+      <w:r>
+        <w:rPr>
+          <w:rFonts w:ascii="Consolas" w:eastAsia="Times New Roman" w:hAnsi="Consolas" w:cs="Courier New"/>
+          <w:color w:val="A67F59"/>
+          <w:sz w:val="24"/>
+          <w:szCs w:val="24"/>
+          <w:shd w:val="clear" w:color="auto" w:fill="F5E7C6"/>
+        </w:rPr>
+        <w:t>=</w:t>
+      </w:r>
+      <w:r>
+        <w:rPr>
+          <w:rFonts w:ascii="Consolas" w:eastAsia="Times New Roman" w:hAnsi="Consolas" w:cs="Courier New"/>
+          <w:color w:val="333333"/>
+          <w:sz w:val="24"/>
+          <w:szCs w:val="24"/>
+          <w:shd w:val="clear" w:color="auto" w:fill="F5E7C6"/>
+        </w:rPr>
+        <w:t xml:space="preserve"> animal</w:t>
+      </w:r>
+      <w:r>
+        <w:rPr>
+          <w:rFonts w:ascii="Consolas" w:eastAsia="Times New Roman" w:hAnsi="Consolas" w:cs="Courier New"/>
+          <w:color w:val="999999"/>
+          <w:sz w:val="24"/>
+          <w:szCs w:val="24"/>
+          <w:shd w:val="clear" w:color="auto" w:fill="F5E7C6"/>
+        </w:rPr>
+        <w:t>;</w:t>
+      </w:r>
+    </w:p>
+    <w:p>
+      <w:pPr>
+        <w:shd w:val="clear" w:color="auto" w:fill="F5F2F0"/>
+        <w:tabs>
+          <w:tab w:val="left" w:pos="916"/>
+          <w:tab w:val="left" w:pos="1832"/>
+          <w:tab w:val="left" w:pos="2748"/>
+          <w:tab w:val="left" w:pos="3664"/>
+          <w:tab w:val="left" w:pos="4580"/>
+          <w:tab w:val="left" w:pos="5496"/>
+          <w:tab w:val="left" w:pos="6412"/>
+          <w:tab w:val="left" w:pos="7328"/>
+          <w:tab w:val="left" w:pos="8244"/>
+          <w:tab w:val="left" w:pos="9160"/>
+          <w:tab w:val="left" w:pos="10076"/>
+          <w:tab w:val="left" w:pos="10992"/>
+          <w:tab w:val="left" w:pos="11908"/>
+          <w:tab w:val="left" w:pos="12824"/>
+          <w:tab w:val="left" w:pos="13740"/>
+          <w:tab w:val="left" w:pos="14656"/>
+        </w:tabs>
+        <w:spacing w:after="0" w:line="330" w:lineRule="atLeast"/>
+        <w:rPr>
+          <w:rFonts w:ascii="Consolas" w:eastAsia="Times New Roman" w:hAnsi="Consolas" w:cs="Courier New"/>
+          <w:color w:val="333333"/>
+          <w:sz w:val="24"/>
+          <w:szCs w:val="24"/>
+        </w:rPr>
+      </w:pPr>
+    </w:p>
+    <w:p>
+      <w:pPr>
+        <w:shd w:val="clear" w:color="auto" w:fill="F5F2F0"/>
+        <w:tabs>
+          <w:tab w:val="left" w:pos="916"/>
+          <w:tab w:val="left" w:pos="1832"/>
+          <w:tab w:val="left" w:pos="2748"/>
+          <w:tab w:val="left" w:pos="3664"/>
+          <w:tab w:val="left" w:pos="4580"/>
+          <w:tab w:val="left" w:pos="5496"/>
+          <w:tab w:val="left" w:pos="6412"/>
+          <w:tab w:val="left" w:pos="7328"/>
+          <w:tab w:val="left" w:pos="8244"/>
+          <w:tab w:val="left" w:pos="9160"/>
+          <w:tab w:val="left" w:pos="10076"/>
+          <w:tab w:val="left" w:pos="10992"/>
+          <w:tab w:val="left" w:pos="11908"/>
+          <w:tab w:val="left" w:pos="12824"/>
+          <w:tab w:val="left" w:pos="13740"/>
+          <w:tab w:val="left" w:pos="14656"/>
+        </w:tabs>
+        <w:spacing w:after="0" w:line="330" w:lineRule="atLeast"/>
+        <w:rPr>
+          <w:rFonts w:ascii="Consolas" w:eastAsia="Times New Roman" w:hAnsi="Consolas" w:cs="Courier New"/>
+          <w:color w:val="333333"/>
+          <w:sz w:val="24"/>
+          <w:szCs w:val="24"/>
+        </w:rPr>
+      </w:pPr>
+      <w:r>
+        <w:rPr>
+          <w:rFonts w:ascii="Consolas" w:eastAsia="Times New Roman" w:hAnsi="Consolas" w:cs="Courier New"/>
+          <w:color w:val="0077AA"/>
+          <w:sz w:val="24"/>
+          <w:szCs w:val="24"/>
+        </w:rPr>
+        <w:t>var</w:t>
+      </w:r>
+      <w:r>
+        <w:rPr>
+          <w:rFonts w:ascii="Consolas" w:eastAsia="Times New Roman" w:hAnsi="Consolas" w:cs="Courier New"/>
+          <w:color w:val="333333"/>
+          <w:sz w:val="24"/>
+          <w:szCs w:val="24"/>
+        </w:rPr>
+        <w:t xml:space="preserve"> rabbit </w:t>
+      </w:r>
+      <w:r>
+        <w:rPr>
+          <w:rFonts w:ascii="Consolas" w:eastAsia="Times New Roman" w:hAnsi="Consolas" w:cs="Courier New"/>
+          <w:color w:val="A67F59"/>
+          <w:sz w:val="24"/>
+          <w:szCs w:val="24"/>
+        </w:rPr>
+        <w:t>=</w:t>
+      </w:r>
+      <w:r>
+        <w:rPr>
+          <w:rFonts w:ascii="Consolas" w:eastAsia="Times New Roman" w:hAnsi="Consolas" w:cs="Courier New"/>
+          <w:color w:val="333333"/>
+          <w:sz w:val="24"/>
+          <w:szCs w:val="24"/>
+        </w:rPr>
+        <w:t xml:space="preserve"> </w:t>
+      </w:r>
+      <w:r>
+        <w:rPr>
+          <w:rFonts w:ascii="Consolas" w:eastAsia="Times New Roman" w:hAnsi="Consolas" w:cs="Courier New"/>
+          <w:color w:val="0077AA"/>
+          <w:sz w:val="24"/>
+          <w:szCs w:val="24"/>
+        </w:rPr>
+        <w:t>new</w:t>
+      </w:r>
+      <w:r>
+        <w:rPr>
+          <w:rFonts w:ascii="Consolas" w:eastAsia="Times New Roman" w:hAnsi="Consolas" w:cs="Courier New"/>
+          <w:color w:val="333333"/>
+          <w:sz w:val="24"/>
+          <w:szCs w:val="24"/>
+        </w:rPr>
+        <w:t xml:space="preserve"> Rabbit</w:t>
+      </w:r>
+      <w:r>
+        <w:rPr>
+          <w:rFonts w:ascii="Consolas" w:eastAsia="Times New Roman" w:hAnsi="Consolas" w:cs="Courier New"/>
+          <w:color w:val="999999"/>
+          <w:sz w:val="24"/>
+          <w:szCs w:val="24"/>
+        </w:rPr>
+        <w:t>(</w:t>
+      </w:r>
+      <w:r>
+        <w:rPr>
+          <w:rFonts w:ascii="Consolas" w:eastAsia="Times New Roman" w:hAnsi="Consolas" w:cs="Courier New"/>
+          <w:color w:val="669900"/>
+          <w:sz w:val="24"/>
+          <w:szCs w:val="24"/>
+        </w:rPr>
+        <w:t>"Кроль"</w:t>
+      </w:r>
+      <w:r>
+        <w:rPr>
+          <w:rFonts w:ascii="Consolas" w:eastAsia="Times New Roman" w:hAnsi="Consolas" w:cs="Courier New"/>
+          <w:color w:val="999999"/>
+          <w:sz w:val="24"/>
+          <w:szCs w:val="24"/>
+        </w:rPr>
+        <w:t>);</w:t>
+      </w:r>
+      <w:r>
+        <w:rPr>
+          <w:rFonts w:ascii="Consolas" w:eastAsia="Times New Roman" w:hAnsi="Consolas" w:cs="Courier New"/>
+          <w:color w:val="333333"/>
+          <w:sz w:val="24"/>
+          <w:szCs w:val="24"/>
+        </w:rPr>
+        <w:t xml:space="preserve"> </w:t>
+      </w:r>
+      <w:r>
+        <w:rPr>
+          <w:rFonts w:ascii="Consolas" w:eastAsia="Times New Roman" w:hAnsi="Consolas" w:cs="Courier New"/>
+          <w:color w:val="708090"/>
+          <w:sz w:val="24"/>
+          <w:szCs w:val="24"/>
+        </w:rPr>
+        <w:t>//  rabbit.__proto__ == animal</w:t>
+      </w:r>
+    </w:p>
+    <w:p>
+      <w:pPr>
+        <w:shd w:val="clear" w:color="auto" w:fill="F5F2F0"/>
+        <w:tabs>
+          <w:tab w:val="left" w:pos="916"/>
+          <w:tab w:val="left" w:pos="1832"/>
+          <w:tab w:val="left" w:pos="2748"/>
+          <w:tab w:val="left" w:pos="3664"/>
+          <w:tab w:val="left" w:pos="4580"/>
+          <w:tab w:val="left" w:pos="5496"/>
+          <w:tab w:val="left" w:pos="6412"/>
+          <w:tab w:val="left" w:pos="7328"/>
+          <w:tab w:val="left" w:pos="8244"/>
+          <w:tab w:val="left" w:pos="9160"/>
+          <w:tab w:val="left" w:pos="10076"/>
+          <w:tab w:val="left" w:pos="10992"/>
+          <w:tab w:val="left" w:pos="11908"/>
+          <w:tab w:val="left" w:pos="12824"/>
+          <w:tab w:val="left" w:pos="13740"/>
+          <w:tab w:val="left" w:pos="14656"/>
+        </w:tabs>
+        <w:spacing w:after="0" w:line="330" w:lineRule="atLeast"/>
+        <w:rPr>
+          <w:rFonts w:ascii="Consolas" w:eastAsia="Times New Roman" w:hAnsi="Consolas" w:cs="Courier New"/>
+          <w:color w:val="333333"/>
+          <w:sz w:val="24"/>
+          <w:szCs w:val="24"/>
+        </w:rPr>
+      </w:pPr>
+    </w:p>
+    <w:p>
+      <w:pPr>
+        <w:shd w:val="clear" w:color="auto" w:fill="F5F2F0"/>
+        <w:tabs>
+          <w:tab w:val="left" w:pos="916"/>
+          <w:tab w:val="left" w:pos="1832"/>
+          <w:tab w:val="left" w:pos="2748"/>
+          <w:tab w:val="left" w:pos="3664"/>
+          <w:tab w:val="left" w:pos="4580"/>
+          <w:tab w:val="left" w:pos="5496"/>
+          <w:tab w:val="left" w:pos="6412"/>
+          <w:tab w:val="left" w:pos="7328"/>
+          <w:tab w:val="left" w:pos="8244"/>
+          <w:tab w:val="left" w:pos="9160"/>
+          <w:tab w:val="left" w:pos="10076"/>
+          <w:tab w:val="left" w:pos="10992"/>
+          <w:tab w:val="left" w:pos="11908"/>
+          <w:tab w:val="left" w:pos="12824"/>
+          <w:tab w:val="left" w:pos="13740"/>
+          <w:tab w:val="left" w:pos="14656"/>
+        </w:tabs>
+        <w:spacing w:line="330" w:lineRule="atLeast"/>
+        <w:rPr>
+          <w:rFonts w:ascii="Consolas" w:eastAsia="Times New Roman" w:hAnsi="Consolas" w:cs="Courier New"/>
+          <w:color w:val="333333"/>
+          <w:sz w:val="24"/>
+          <w:szCs w:val="24"/>
+        </w:rPr>
+      </w:pPr>
+      <w:r>
+        <w:rPr>
+          <w:rFonts w:ascii="Consolas" w:eastAsia="Times New Roman" w:hAnsi="Consolas" w:cs="Courier New"/>
+          <w:color w:val="333333"/>
+          <w:sz w:val="24"/>
+          <w:szCs w:val="24"/>
+        </w:rPr>
+        <w:t>alert</w:t>
+      </w:r>
+      <w:r>
+        <w:rPr>
+          <w:rFonts w:ascii="Consolas" w:eastAsia="Times New Roman" w:hAnsi="Consolas" w:cs="Courier New"/>
+          <w:color w:val="999999"/>
+          <w:sz w:val="24"/>
+          <w:szCs w:val="24"/>
+        </w:rPr>
+        <w:t>(</w:t>
+      </w:r>
+      <w:r>
+        <w:rPr>
+          <w:rFonts w:ascii="Consolas" w:eastAsia="Times New Roman" w:hAnsi="Consolas" w:cs="Courier New"/>
+          <w:color w:val="333333"/>
+          <w:sz w:val="24"/>
+          <w:szCs w:val="24"/>
+        </w:rPr>
+        <w:t xml:space="preserve"> rabbit</w:t>
+      </w:r>
+      <w:r>
+        <w:rPr>
+          <w:rFonts w:ascii="Consolas" w:eastAsia="Times New Roman" w:hAnsi="Consolas" w:cs="Courier New"/>
+          <w:color w:val="999999"/>
+          <w:sz w:val="24"/>
+          <w:szCs w:val="24"/>
+        </w:rPr>
+        <w:t>.</w:t>
+      </w:r>
+      <w:r>
+        <w:rPr>
+          <w:rFonts w:ascii="Consolas" w:eastAsia="Times New Roman" w:hAnsi="Consolas" w:cs="Courier New"/>
+          <w:color w:val="333333"/>
+          <w:sz w:val="24"/>
+          <w:szCs w:val="24"/>
+        </w:rPr>
+        <w:t xml:space="preserve">eats </w:t>
+      </w:r>
+      <w:r>
+        <w:rPr>
+          <w:rFonts w:ascii="Consolas" w:eastAsia="Times New Roman" w:hAnsi="Consolas" w:cs="Courier New"/>
+          <w:color w:val="999999"/>
+          <w:sz w:val="24"/>
+          <w:szCs w:val="24"/>
+        </w:rPr>
+        <w:t>);</w:t>
+      </w:r>
+      <w:r>
+        <w:rPr>
+          <w:rFonts w:ascii="Consolas" w:eastAsia="Times New Roman" w:hAnsi="Consolas" w:cs="Courier New"/>
+          <w:color w:val="333333"/>
+          <w:sz w:val="24"/>
+          <w:szCs w:val="24"/>
+        </w:rPr>
+        <w:t xml:space="preserve"> </w:t>
+      </w:r>
+      <w:r>
+        <w:rPr>
+          <w:rFonts w:ascii="Consolas" w:eastAsia="Times New Roman" w:hAnsi="Consolas" w:cs="Courier New"/>
+          <w:color w:val="708090"/>
+          <w:sz w:val="24"/>
+          <w:szCs w:val="24"/>
+        </w:rPr>
+        <w:t>// true</w:t>
+      </w:r>
+    </w:p>
+    <w:p>
+      <w:pPr>
+        <w:shd w:val="clear" w:color="auto" w:fill="FFFFFF"/>
+        <w:spacing w:after="180" w:line="240" w:lineRule="auto"/>
+        <w:rPr>
+          <w:rFonts w:ascii="Segoe UI" w:eastAsia="Times New Roman" w:hAnsi="Segoe UI" w:cs="Segoe UI"/>
+          <w:color w:val="333333"/>
+          <w:sz w:val="24"/>
+          <w:szCs w:val="24"/>
+        </w:rPr>
+      </w:pPr>
+      <w:r>
+        <w:rPr>
+          <w:rFonts w:ascii="Segoe UI" w:eastAsia="Times New Roman" w:hAnsi="Segoe UI" w:cs="Segoe UI"/>
+          <w:color w:val="333333"/>
+          <w:sz w:val="24"/>
+          <w:szCs w:val="24"/>
+        </w:rPr>
+        <w:t>Установка </w:t>
+      </w:r>
+      <w:r>
+        <w:rPr>
+          <w:rFonts w:ascii="Consolas" w:eastAsia="Times New Roman" w:hAnsi="Consolas" w:cs="Courier New"/>
+          <w:color w:val="333333"/>
+          <w:sz w:val="20"/>
+          <w:szCs w:val="20"/>
+          <w:shd w:val="clear" w:color="auto" w:fill="F5F2F0"/>
+        </w:rPr>
+        <w:t>Rabbit.prototype = animal</w:t>
+      </w:r>
+      <w:r>
+        <w:rPr>
+          <w:rFonts w:ascii="Segoe UI" w:eastAsia="Times New Roman" w:hAnsi="Segoe UI" w:cs="Segoe UI"/>
+          <w:color w:val="333333"/>
+          <w:sz w:val="24"/>
+          <w:szCs w:val="24"/>
+        </w:rPr>
+        <w:t> буквально говорит интерпретатору следующее: </w:t>
+      </w:r>
+      <w:r>
+        <w:rPr>
+          <w:rFonts w:ascii="Segoe UI" w:eastAsia="Times New Roman" w:hAnsi="Segoe UI" w:cs="Segoe UI"/>
+          <w:i/>
+          <w:iCs/>
+          <w:color w:val="333333"/>
+          <w:sz w:val="24"/>
+          <w:szCs w:val="24"/>
+        </w:rPr>
+        <w:t>"При создании объекта через </w:t>
+      </w:r>
+      <w:r>
+        <w:rPr>
+          <w:rFonts w:ascii="Consolas" w:eastAsia="Times New Roman" w:hAnsi="Consolas" w:cs="Courier New"/>
+          <w:i/>
+          <w:iCs/>
+          <w:color w:val="333333"/>
+          <w:sz w:val="20"/>
+          <w:szCs w:val="20"/>
+          <w:shd w:val="clear" w:color="auto" w:fill="F5F2F0"/>
+        </w:rPr>
+        <w:t>new Rabbit</w:t>
+      </w:r>
+      <w:r>
+        <w:rPr>
+          <w:rFonts w:ascii="Segoe UI" w:eastAsia="Times New Roman" w:hAnsi="Segoe UI" w:cs="Segoe UI"/>
+          <w:i/>
+          <w:iCs/>
+          <w:color w:val="333333"/>
+          <w:sz w:val="24"/>
+          <w:szCs w:val="24"/>
+        </w:rPr>
+        <w:t> запиши ему </w:t>
+      </w:r>
+      <w:r>
+        <w:rPr>
+          <w:rFonts w:ascii="Consolas" w:eastAsia="Times New Roman" w:hAnsi="Consolas" w:cs="Courier New"/>
+          <w:i/>
+          <w:iCs/>
+          <w:color w:val="333333"/>
+          <w:sz w:val="20"/>
+          <w:szCs w:val="20"/>
+          <w:shd w:val="clear" w:color="auto" w:fill="F5F2F0"/>
+        </w:rPr>
+        <w:t>__proto__ = animal</w:t>
+      </w:r>
+      <w:r>
+        <w:rPr>
+          <w:rFonts w:ascii="Segoe UI" w:eastAsia="Times New Roman" w:hAnsi="Segoe UI" w:cs="Segoe UI"/>
+          <w:i/>
+          <w:iCs/>
+          <w:color w:val="333333"/>
+          <w:sz w:val="24"/>
+          <w:szCs w:val="24"/>
+        </w:rPr>
+        <w:t>".</w:t>
+      </w:r>
+    </w:p>
+    <w:p>
+      <w:pPr>
+        <w:shd w:val="clear" w:color="auto" w:fill="FFFFFF"/>
+        <w:spacing w:after="0" w:line="240" w:lineRule="auto"/>
+        <w:rPr>
+          <w:rFonts w:ascii="Segoe UI" w:eastAsia="Times New Roman" w:hAnsi="Segoe UI" w:cs="Segoe UI"/>
+          <w:color w:val="333333"/>
+          <w:sz w:val="24"/>
+          <w:szCs w:val="24"/>
+        </w:rPr>
+      </w:pPr>
+      <w:r>
+        <w:rPr>
+          <w:rFonts w:ascii="Segoe UI" w:eastAsia="Times New Roman" w:hAnsi="Segoe UI" w:cs="Segoe UI"/>
+          <w:b/>
+          <w:bCs/>
+          <w:color w:val="333333"/>
+          <w:sz w:val="24"/>
+          <w:szCs w:val="24"/>
+        </w:rPr>
+        <w:t>Свойство </w:t>
+      </w:r>
+      <w:r>
+        <w:rPr>
+          <w:rFonts w:ascii="Consolas" w:eastAsia="Times New Roman" w:hAnsi="Consolas" w:cs="Courier New"/>
+          <w:b/>
+          <w:bCs/>
+          <w:color w:val="333333"/>
+          <w:sz w:val="20"/>
+          <w:szCs w:val="20"/>
+          <w:shd w:val="clear" w:color="auto" w:fill="F5F2F0"/>
+        </w:rPr>
+        <w:t>prototype</w:t>
+      </w:r>
+      <w:r>
+        <w:rPr>
+          <w:rFonts w:ascii="Segoe UI" w:eastAsia="Times New Roman" w:hAnsi="Segoe UI" w:cs="Segoe UI"/>
+          <w:b/>
+          <w:bCs/>
+          <w:color w:val="333333"/>
+          <w:sz w:val="24"/>
+          <w:szCs w:val="24"/>
+        </w:rPr>
+        <w:t> имеет смысл только у конструктора</w:t>
+      </w:r>
+    </w:p>
+    <w:p>
+      <w:pPr>
+        <w:shd w:val="clear" w:color="auto" w:fill="FFFFFF"/>
+        <w:spacing w:after="180" w:line="240" w:lineRule="auto"/>
+        <w:rPr>
+          <w:rFonts w:ascii="Segoe UI" w:eastAsia="Times New Roman" w:hAnsi="Segoe UI" w:cs="Segoe UI"/>
+          <w:color w:val="333333"/>
+          <w:sz w:val="24"/>
+          <w:szCs w:val="24"/>
+        </w:rPr>
+      </w:pPr>
+      <w:r>
+        <w:rPr>
+          <w:rFonts w:ascii="Segoe UI" w:eastAsia="Times New Roman" w:hAnsi="Segoe UI" w:cs="Segoe UI"/>
+          <w:color w:val="333333"/>
+          <w:sz w:val="24"/>
+          <w:szCs w:val="24"/>
+        </w:rPr>
+        <w:t>Свойство с именем </w:t>
+      </w:r>
+      <w:r>
+        <w:rPr>
+          <w:rFonts w:ascii="Consolas" w:eastAsia="Times New Roman" w:hAnsi="Consolas" w:cs="Courier New"/>
+          <w:color w:val="333333"/>
+          <w:sz w:val="20"/>
+          <w:szCs w:val="20"/>
+          <w:shd w:val="clear" w:color="auto" w:fill="F5F2F0"/>
+        </w:rPr>
+        <w:t>prototype</w:t>
+      </w:r>
+      <w:r>
+        <w:rPr>
+          <w:rFonts w:ascii="Segoe UI" w:eastAsia="Times New Roman" w:hAnsi="Segoe UI" w:cs="Segoe UI"/>
+          <w:color w:val="333333"/>
+          <w:sz w:val="24"/>
+          <w:szCs w:val="24"/>
+        </w:rPr>
+        <w:t> можно указать на любом объекте, но особый смысл оно имеет, лишь если назначено функции-конструктору.</w:t>
+      </w:r>
+    </w:p>
+    <w:p>
+      <w:pPr>
+        <w:shd w:val="clear" w:color="auto" w:fill="FFFFFF"/>
+        <w:spacing w:line="240" w:lineRule="auto"/>
+        <w:rPr>
+          <w:rFonts w:ascii="Segoe UI" w:eastAsia="Times New Roman" w:hAnsi="Segoe UI" w:cs="Segoe UI"/>
+          <w:color w:val="333333"/>
+          <w:sz w:val="24"/>
+          <w:szCs w:val="24"/>
+        </w:rPr>
+      </w:pPr>
+      <w:r>
+        <w:rPr>
+          <w:rFonts w:ascii="Segoe UI" w:eastAsia="Times New Roman" w:hAnsi="Segoe UI" w:cs="Segoe UI"/>
+          <w:color w:val="333333"/>
+          <w:sz w:val="24"/>
+          <w:szCs w:val="24"/>
+        </w:rPr>
+        <w:t>Само по себе, без вызова оператора </w:t>
+      </w:r>
+      <w:r>
+        <w:rPr>
+          <w:rFonts w:ascii="Consolas" w:eastAsia="Times New Roman" w:hAnsi="Consolas" w:cs="Courier New"/>
+          <w:color w:val="333333"/>
+          <w:sz w:val="20"/>
+          <w:szCs w:val="20"/>
+          <w:shd w:val="clear" w:color="auto" w:fill="F5F2F0"/>
+        </w:rPr>
+        <w:t>new</w:t>
+      </w:r>
+      <w:r>
+        <w:rPr>
+          <w:rFonts w:ascii="Segoe UI" w:eastAsia="Times New Roman" w:hAnsi="Segoe UI" w:cs="Segoe UI"/>
+          <w:color w:val="333333"/>
+          <w:sz w:val="24"/>
+          <w:szCs w:val="24"/>
+        </w:rPr>
+        <w:t>, оно вообще ничего не делает, его единственное назначение – указывать </w:t>
+      </w:r>
+      <w:r>
+        <w:rPr>
+          <w:rFonts w:ascii="Consolas" w:eastAsia="Times New Roman" w:hAnsi="Consolas" w:cs="Courier New"/>
+          <w:color w:val="333333"/>
+          <w:sz w:val="20"/>
+          <w:szCs w:val="20"/>
+          <w:shd w:val="clear" w:color="auto" w:fill="F5F2F0"/>
+        </w:rPr>
+        <w:t>__proto__</w:t>
+      </w:r>
+      <w:r>
+        <w:rPr>
+          <w:rFonts w:ascii="Segoe UI" w:eastAsia="Times New Roman" w:hAnsi="Segoe UI" w:cs="Segoe UI"/>
+          <w:color w:val="333333"/>
+          <w:sz w:val="24"/>
+          <w:szCs w:val="24"/>
+        </w:rPr>
+        <w:t> для новых объектов.</w:t>
+      </w:r>
+    </w:p>
+    <w:p>
+      <w:pPr>
+        <w:shd w:val="clear" w:color="auto" w:fill="FFFFFF"/>
+        <w:spacing w:after="0" w:line="240" w:lineRule="auto"/>
+        <w:rPr>
+          <w:rFonts w:ascii="Segoe UI" w:eastAsia="Times New Roman" w:hAnsi="Segoe UI" w:cs="Segoe UI"/>
+          <w:color w:val="333333"/>
+          <w:sz w:val="24"/>
+          <w:szCs w:val="24"/>
+        </w:rPr>
+      </w:pPr>
+      <w:r>
+        <w:rPr>
+          <w:rFonts w:ascii="Segoe UI" w:eastAsia="Times New Roman" w:hAnsi="Segoe UI" w:cs="Segoe UI"/>
+          <w:b/>
+          <w:bCs/>
+          <w:color w:val="333333"/>
+          <w:sz w:val="24"/>
+          <w:szCs w:val="24"/>
+        </w:rPr>
+        <w:t>Значением </w:t>
+      </w:r>
+      <w:r>
+        <w:rPr>
+          <w:rFonts w:ascii="Consolas" w:eastAsia="Times New Roman" w:hAnsi="Consolas" w:cs="Courier New"/>
+          <w:b/>
+          <w:bCs/>
+          <w:color w:val="333333"/>
+          <w:sz w:val="20"/>
+          <w:szCs w:val="20"/>
+          <w:shd w:val="clear" w:color="auto" w:fill="F5F2F0"/>
+        </w:rPr>
+        <w:t>prototype</w:t>
+      </w:r>
+      <w:r>
+        <w:rPr>
+          <w:rFonts w:ascii="Segoe UI" w:eastAsia="Times New Roman" w:hAnsi="Segoe UI" w:cs="Segoe UI"/>
+          <w:b/>
+          <w:bCs/>
+          <w:color w:val="333333"/>
+          <w:sz w:val="24"/>
+          <w:szCs w:val="24"/>
+        </w:rPr>
+        <w:t> может быть только объект</w:t>
+      </w:r>
+    </w:p>
+    <w:p>
+      <w:pPr>
+        <w:shd w:val="clear" w:color="auto" w:fill="FFFFFF"/>
+        <w:spacing w:after="180" w:line="240" w:lineRule="auto"/>
+        <w:rPr>
+          <w:rFonts w:ascii="Segoe UI" w:eastAsia="Times New Roman" w:hAnsi="Segoe UI" w:cs="Segoe UI"/>
+          <w:color w:val="333333"/>
+          <w:sz w:val="24"/>
+          <w:szCs w:val="24"/>
+        </w:rPr>
+      </w:pPr>
+      <w:r>
+        <w:rPr>
+          <w:rFonts w:ascii="Segoe UI" w:eastAsia="Times New Roman" w:hAnsi="Segoe UI" w:cs="Segoe UI"/>
+          <w:color w:val="333333"/>
+          <w:sz w:val="24"/>
+          <w:szCs w:val="24"/>
+        </w:rPr>
+        <w:t>Технически, в это свойство можно записать что угодно.</w:t>
+      </w:r>
+    </w:p>
+    <w:p>
+      <w:pPr>
+        <w:shd w:val="clear" w:color="auto" w:fill="FFFFFF"/>
+        <w:spacing w:line="240" w:lineRule="auto"/>
+        <w:rPr>
+          <w:rFonts w:ascii="Segoe UI" w:eastAsia="Times New Roman" w:hAnsi="Segoe UI" w:cs="Segoe UI"/>
+          <w:color w:val="333333"/>
+          <w:sz w:val="24"/>
+          <w:szCs w:val="24"/>
+        </w:rPr>
+      </w:pPr>
+      <w:r>
+        <w:rPr>
+          <w:rFonts w:ascii="Segoe UI" w:eastAsia="Times New Roman" w:hAnsi="Segoe UI" w:cs="Segoe UI"/>
+          <w:color w:val="333333"/>
+          <w:sz w:val="24"/>
+          <w:szCs w:val="24"/>
+        </w:rPr>
+        <w:t>Однако, при работе </w:t>
+      </w:r>
+      <w:r>
+        <w:rPr>
+          <w:rFonts w:ascii="Consolas" w:eastAsia="Times New Roman" w:hAnsi="Consolas" w:cs="Courier New"/>
+          <w:color w:val="333333"/>
+          <w:sz w:val="20"/>
+          <w:szCs w:val="20"/>
+          <w:shd w:val="clear" w:color="auto" w:fill="F5F2F0"/>
+        </w:rPr>
+        <w:t>new</w:t>
+      </w:r>
+      <w:r>
+        <w:rPr>
+          <w:rFonts w:ascii="Segoe UI" w:eastAsia="Times New Roman" w:hAnsi="Segoe UI" w:cs="Segoe UI"/>
+          <w:color w:val="333333"/>
+          <w:sz w:val="24"/>
+          <w:szCs w:val="24"/>
+        </w:rPr>
+        <w:t>, свойство </w:t>
+      </w:r>
+      <w:r>
+        <w:rPr>
+          <w:rFonts w:ascii="Consolas" w:eastAsia="Times New Roman" w:hAnsi="Consolas" w:cs="Courier New"/>
+          <w:color w:val="333333"/>
+          <w:sz w:val="20"/>
+          <w:szCs w:val="20"/>
+          <w:shd w:val="clear" w:color="auto" w:fill="F5F2F0"/>
+        </w:rPr>
+        <w:t>prototype</w:t>
+      </w:r>
+      <w:r>
+        <w:rPr>
+          <w:rFonts w:ascii="Segoe UI" w:eastAsia="Times New Roman" w:hAnsi="Segoe UI" w:cs="Segoe UI"/>
+          <w:color w:val="333333"/>
+          <w:sz w:val="24"/>
+          <w:szCs w:val="24"/>
+        </w:rPr>
+        <w:t> будет использовано лишь в том случае, если это объект. Примитивное значение, такое как число или строка, будет проигнорировано</w:t>
       </w:r>
     </w:p>
     <w:p/>
@@ -524,6 +1941,115 @@
     <w:semiHidden/>
     <w:unhideWhenUsed/>
   </w:style>
+  <w:style w:type="paragraph" w:styleId="NormalWeb">
+    <w:name w:val="Normal (Web)"/>
+    <w:basedOn w:val="Normal"/>
+    <w:uiPriority w:val="99"/>
+    <w:semiHidden/>
+    <w:unhideWhenUsed/>
+    <w:rsid w:val="00F11ABA"/>
+    <w:pPr>
+      <w:spacing w:before="100" w:beforeAutospacing="1" w:after="100" w:afterAutospacing="1" w:line="240" w:lineRule="auto"/>
+    </w:pPr>
+    <w:rPr>
+      <w:rFonts w:ascii="Times New Roman" w:eastAsia="Times New Roman" w:hAnsi="Times New Roman" w:cs="Times New Roman"/>
+      <w:sz w:val="24"/>
+      <w:szCs w:val="24"/>
+    </w:rPr>
+  </w:style>
+  <w:style w:type="character" w:styleId="Strong">
+    <w:name w:val="Strong"/>
+    <w:basedOn w:val="DefaultParagraphFont"/>
+    <w:uiPriority w:val="22"/>
+    <w:qFormat/>
+    <w:rsid w:val="00F11ABA"/>
+    <w:rPr>
+      <w:b/>
+      <w:bCs/>
+    </w:rPr>
+  </w:style>
+  <w:style w:type="character" w:styleId="HTMLCode">
+    <w:name w:val="HTML Code"/>
+    <w:basedOn w:val="DefaultParagraphFont"/>
+    <w:uiPriority w:val="99"/>
+    <w:semiHidden/>
+    <w:unhideWhenUsed/>
+    <w:rsid w:val="00F11ABA"/>
+    <w:rPr>
+      <w:rFonts w:ascii="Courier New" w:eastAsia="Times New Roman" w:hAnsi="Courier New" w:cs="Courier New"/>
+      <w:sz w:val="20"/>
+      <w:szCs w:val="20"/>
+    </w:rPr>
+  </w:style>
+  <w:style w:type="paragraph" w:styleId="HTMLPreformatted">
+    <w:name w:val="HTML Preformatted"/>
+    <w:basedOn w:val="Normal"/>
+    <w:link w:val="HTMLPreformattedChar"/>
+    <w:uiPriority w:val="99"/>
+    <w:semiHidden/>
+    <w:unhideWhenUsed/>
+    <w:rsid w:val="00F11ABA"/>
+    <w:pPr>
+      <w:tabs>
+        <w:tab w:val="left" w:pos="916"/>
+        <w:tab w:val="left" w:pos="1832"/>
+        <w:tab w:val="left" w:pos="2748"/>
+        <w:tab w:val="left" w:pos="3664"/>
+        <w:tab w:val="left" w:pos="4580"/>
+        <w:tab w:val="left" w:pos="5496"/>
+        <w:tab w:val="left" w:pos="6412"/>
+        <w:tab w:val="left" w:pos="7328"/>
+        <w:tab w:val="left" w:pos="8244"/>
+        <w:tab w:val="left" w:pos="9160"/>
+        <w:tab w:val="left" w:pos="10076"/>
+        <w:tab w:val="left" w:pos="10992"/>
+        <w:tab w:val="left" w:pos="11908"/>
+        <w:tab w:val="left" w:pos="12824"/>
+        <w:tab w:val="left" w:pos="13740"/>
+        <w:tab w:val="left" w:pos="14656"/>
+      </w:tabs>
+      <w:spacing w:after="0" w:line="240" w:lineRule="auto"/>
+    </w:pPr>
+    <w:rPr>
+      <w:rFonts w:ascii="Courier New" w:eastAsia="Times New Roman" w:hAnsi="Courier New" w:cs="Courier New"/>
+      <w:sz w:val="20"/>
+      <w:szCs w:val="20"/>
+    </w:rPr>
+  </w:style>
+  <w:style w:type="character" w:customStyle="1" w:styleId="HTMLPreformattedChar">
+    <w:name w:val="HTML Preformatted Char"/>
+    <w:basedOn w:val="DefaultParagraphFont"/>
+    <w:link w:val="HTMLPreformatted"/>
+    <w:uiPriority w:val="99"/>
+    <w:semiHidden/>
+    <w:rsid w:val="00F11ABA"/>
+    <w:rPr>
+      <w:rFonts w:ascii="Courier New" w:eastAsia="Times New Roman" w:hAnsi="Courier New" w:cs="Courier New"/>
+      <w:sz w:val="20"/>
+      <w:szCs w:val="20"/>
+    </w:rPr>
+  </w:style>
+  <w:style w:type="character" w:customStyle="1" w:styleId="token">
+    <w:name w:val="token"/>
+    <w:basedOn w:val="DefaultParagraphFont"/>
+    <w:rsid w:val="00F11ABA"/>
+  </w:style>
+  <w:style w:type="character" w:styleId="Emphasis">
+    <w:name w:val="Emphasis"/>
+    <w:basedOn w:val="DefaultParagraphFont"/>
+    <w:uiPriority w:val="20"/>
+    <w:qFormat/>
+    <w:rsid w:val="00F11ABA"/>
+    <w:rPr>
+      <w:i/>
+      <w:iCs/>
+    </w:rPr>
+  </w:style>
+  <w:style w:type="character" w:customStyle="1" w:styleId="importanttype">
+    <w:name w:val="important__type"/>
+    <w:basedOn w:val="DefaultParagraphFont"/>
+    <w:rsid w:val="00F11ABA"/>
+  </w:style>
 </w:styles>
 </file>
 

</xml_diff>